<commit_message>
#2 Upgraded backward chaining to include pO2 and pCO2 change
</commit_message>
<xml_diff>
--- a/predlog-projekta.docx
+++ b/predlog-projekta.docx
@@ -520,7 +520,7 @@
         <w:rPr>
           <w:lang w:val="sr-Latn-RS" w:eastAsia="en-US"/>
         </w:rPr>
-        <w:t>Si</w:t>
+        <w:t>C</w:t>
       </w:r>
       <w:r>
         <w:rPr>
@@ -547,7 +547,7 @@
         <w:rPr>
           <w:lang w:val="sr-Latn-RS" w:eastAsia="en-US"/>
         </w:rPr>
-        <w:t>Si</w:t>
+        <w:t>C</w:t>
       </w:r>
       <w:r>
         <w:rPr>
@@ -729,7 +729,14 @@
           <w:b/>
           <w:bCs/>
         </w:rPr>
-        <w:t>SiPAP</w:t>
+        <w:t>C</w:t>
+      </w:r>
+      <w:r>
+        <w:rPr>
+          <w:b/>
+          <w:bCs/>
+        </w:rPr>
+        <w:t>PAP</w:t>
       </w:r>
       <w:r>
         <w:rPr>
@@ -788,7 +795,10 @@
         <w:t xml:space="preserve"> radi slično kao i </w:t>
       </w:r>
       <w:r>
-        <w:t>SiPAP</w:t>
+        <w:t>C</w:t>
+      </w:r>
+      <w:r>
+        <w:t>PAP</w:t>
       </w:r>
       <w:r>
         <w:t>, u rasponu od FiO2 od 25-75%, nakon čega se opet alarmira.</w:t>

</xml_diff>